<commit_message>
change to upcoming minutes
added github tutorial
</commit_message>
<xml_diff>
--- a/March 17/03-01-17/Template Meeting 3-1-17.docx
+++ b/March 17/03-01-17/Template Meeting 3-1-17.docx
@@ -577,12 +577,55 @@
                 <w:b/>
               </w:rPr>
             </w:pPr>
-            <w:r>
-              <w:rPr>
-                <w:b/>
-              </w:rPr>
-              <w:t>Discussion of Club Format</w:t>
-            </w:r>
+            <w:proofErr w:type="spellStart"/>
+            <w:r>
+              <w:rPr>
+                <w:b/>
+              </w:rPr>
+              <w:t>Github</w:t>
+            </w:r>
+            <w:proofErr w:type="spellEnd"/>
+            <w:r>
+              <w:rPr>
+                <w:b/>
+              </w:rPr>
+              <w:t xml:space="preserve">  10</w:t>
+            </w:r>
+            <m:oMath>
+              <m:f>
+                <m:fPr>
+                  <m:ctrlPr>
+                    <w:rPr>
+                      <w:rFonts w:ascii="Cambria Math" w:hAnsi="Cambria Math"/>
+                      <w:b/>
+                      <w:i/>
+                    </w:rPr>
+                  </m:ctrlPr>
+                </m:fPr>
+                <m:num>
+                  <m:r>
+                    <m:rPr>
+                      <m:sty m:val="bi"/>
+                    </m:rPr>
+                    <w:rPr>
+                      <w:rFonts w:ascii="Cambria Math" w:hAnsi="Cambria Math"/>
+                    </w:rPr>
+                    <m:t>1</m:t>
+                  </m:r>
+                </m:num>
+                <m:den>
+                  <m:r>
+                    <m:rPr>
+                      <m:sty m:val="bi"/>
+                    </m:rPr>
+                    <w:rPr>
+                      <w:rFonts w:ascii="Cambria Math" w:hAnsi="Cambria Math"/>
+                    </w:rPr>
+                    <m:t>2</m:t>
+                  </m:r>
+                </m:den>
+              </m:f>
+            </m:oMath>
           </w:p>
         </w:tc>
         <w:tc>
@@ -645,6 +688,14 @@
                 <w:szCs w:val="22"/>
               </w:rPr>
             </w:pPr>
+            <w:r>
+              <w:rPr>
+                <w:b/>
+                <w:sz w:val="22"/>
+                <w:szCs w:val="22"/>
+              </w:rPr>
+              <w:t>Discussion/proposal of new format</w:t>
+            </w:r>
           </w:p>
         </w:tc>
         <w:tc>
@@ -680,8 +731,13 @@
               <w:pStyle w:val="TableContents"/>
               <w:spacing w:before="58"/>
             </w:pPr>
-          </w:p>
-        </w:tc>
+            <w:r>
+              <w:t>. . . . .</w:t>
+            </w:r>
+          </w:p>
+        </w:tc>
+        <w:bookmarkStart w:id="2" w:name="_GoBack"/>
+        <w:bookmarkEnd w:id="2"/>
       </w:tr>
       <w:tr>
         <w:tc>
@@ -1020,8 +1076,8 @@
               </w:tabs>
               <w:ind w:left="86"/>
             </w:pPr>
-            <w:bookmarkStart w:id="2" w:name="MinuteAdditional"/>
-            <w:bookmarkEnd w:id="2"/>
+            <w:bookmarkStart w:id="3" w:name="MinuteAdditional"/>
+            <w:bookmarkEnd w:id="3"/>
             <w:r>
               <w:rPr>
                 <w:rFonts w:ascii="Verdana" w:hAnsi="Verdana"/>
@@ -1065,8 +1121,6 @@
               <w:pStyle w:val="TableContents"/>
               <w:spacing w:before="58"/>
             </w:pPr>
-            <w:bookmarkStart w:id="3" w:name="_GoBack"/>
-            <w:bookmarkEnd w:id="3"/>
           </w:p>
         </w:tc>
       </w:tr>
@@ -2246,6 +2300,7 @@
     <w:lsdException w:name="HTML Sample" w:semiHidden="1" w:unhideWhenUsed="1"/>
     <w:lsdException w:name="HTML Typewriter" w:semiHidden="1" w:unhideWhenUsed="1"/>
     <w:lsdException w:name="HTML Variable" w:semiHidden="1" w:unhideWhenUsed="1"/>
+    <w:lsdException w:name="Normal Table" w:semiHidden="1" w:unhideWhenUsed="1"/>
     <w:lsdException w:name="annotation subject" w:semiHidden="1" w:unhideWhenUsed="1"/>
     <w:lsdException w:name="No List" w:semiHidden="1" w:unhideWhenUsed="1"/>
     <w:lsdException w:name="Outline List 1" w:semiHidden="1" w:unhideWhenUsed="1"/>
@@ -2291,9 +2346,11 @@
     <w:lsdException w:name="Table Subtle 1" w:semiHidden="1" w:unhideWhenUsed="1"/>
     <w:lsdException w:name="Table Subtle 2" w:semiHidden="1" w:unhideWhenUsed="1"/>
     <w:lsdException w:name="Table Web 1" w:semiHidden="1" w:unhideWhenUsed="1"/>
+    <w:lsdException w:name="Table Web 2" w:semiHidden="1" w:unhideWhenUsed="1"/>
     <w:lsdException w:name="Table Web 3" w:semiHidden="1" w:unhideWhenUsed="1"/>
     <w:lsdException w:name="Balloon Text" w:semiHidden="1" w:unhideWhenUsed="1"/>
     <w:lsdException w:name="Table Grid" w:uiPriority="59"/>
+    <w:lsdException w:name="Table Theme" w:semiHidden="1" w:unhideWhenUsed="1"/>
     <w:lsdException w:name="Placeholder Text" w:semiHidden="1"/>
     <w:lsdException w:name="No Spacing" w:uiPriority="1" w:qFormat="1"/>
     <w:lsdException w:name="Light Shading" w:uiPriority="60"/>
@@ -2768,6 +2825,16 @@
       <w:lang w:bidi="he-IL"/>
     </w:rPr>
   </w:style>
+  <w:style w:type="character" w:styleId="PlaceholderText">
+    <w:name w:val="Placeholder Text"/>
+    <w:basedOn w:val="DefaultParagraphFont"/>
+    <w:uiPriority w:val="99"/>
+    <w:semiHidden/>
+    <w:rsid w:val="008B45C4"/>
+    <w:rPr>
+      <w:color w:val="808080"/>
+    </w:rPr>
+  </w:style>
 </w:styles>
 </file>
 
@@ -3057,18 +3124,18 @@
 </file>
 
 <file path=customXml/item1.xml><?xml version="1.0" encoding="utf-8"?>
-<p:properties xmlns:p="http://schemas.microsoft.com/office/2006/metadata/properties" xmlns:xsi="http://www.w3.org/2001/XMLSchema-instance" xmlns:pc="http://schemas.microsoft.com/office/infopath/2007/PartnerControls">
-  <documentManagement/>
-</p:properties>
-</file>
-
-<file path=customXml/item2.xml><?xml version="1.0" encoding="utf-8"?>
 <?mso-contentType ?>
 <FormTemplates xmlns="http://schemas.microsoft.com/sharepoint/v3/contenttype/forms">
   <Display>DocumentLibraryForm</Display>
   <Edit>DocumentLibraryForm</Edit>
   <New>DocumentLibraryForm</New>
 </FormTemplates>
+</file>
+
+<file path=customXml/item2.xml><?xml version="1.0" encoding="utf-8"?>
+<p:properties xmlns:p="http://schemas.microsoft.com/office/2006/metadata/properties" xmlns:xsi="http://www.w3.org/2001/XMLSchema-instance" xmlns:pc="http://schemas.microsoft.com/office/infopath/2007/PartnerControls">
+  <documentManagement/>
+</p:properties>
 </file>
 
 <file path=customXml/item3.xml><?xml version="1.0" encoding="utf-8"?>
@@ -3186,18 +3253,18 @@
 </file>
 
 <file path=customXml/itemProps1.xml><?xml version="1.0" encoding="utf-8"?>
-<ds:datastoreItem xmlns:ds="http://schemas.openxmlformats.org/officeDocument/2006/customXml" ds:itemID="{CE290812-DA36-4ED4-8F9C-F9C42089F516}">
+<ds:datastoreItem xmlns:ds="http://schemas.openxmlformats.org/officeDocument/2006/customXml" ds:itemID="{74652601-0AC8-4173-B4F8-D9898E084EC8}">
   <ds:schemaRefs>
-    <ds:schemaRef ds:uri="http://schemas.microsoft.com/office/2006/metadata/properties"/>
-    <ds:schemaRef ds:uri="http://schemas.microsoft.com/office/infopath/2007/PartnerControls"/>
+    <ds:schemaRef ds:uri="http://schemas.microsoft.com/sharepoint/v3/contenttype/forms"/>
   </ds:schemaRefs>
 </ds:datastoreItem>
 </file>
 
 <file path=customXml/itemProps2.xml><?xml version="1.0" encoding="utf-8"?>
-<ds:datastoreItem xmlns:ds="http://schemas.openxmlformats.org/officeDocument/2006/customXml" ds:itemID="{74652601-0AC8-4173-B4F8-D9898E084EC8}">
+<ds:datastoreItem xmlns:ds="http://schemas.openxmlformats.org/officeDocument/2006/customXml" ds:itemID="{CE290812-DA36-4ED4-8F9C-F9C42089F516}">
   <ds:schemaRefs>
-    <ds:schemaRef ds:uri="http://schemas.microsoft.com/sharepoint/v3/contenttype/forms"/>
+    <ds:schemaRef ds:uri="http://schemas.microsoft.com/office/2006/metadata/properties"/>
+    <ds:schemaRef ds:uri="http://schemas.microsoft.com/office/infopath/2007/PartnerControls"/>
   </ds:schemaRefs>
 </ds:datastoreItem>
 </file>

</xml_diff>